<commit_message>
tractor cert to mention 450 hours, fix columns in protocol, remove name field in tractor cert
</commit_message>
<xml_diff>
--- a/templates/Протокол.docx
+++ b/templates/Протокол.docx
@@ -39,7 +39,6 @@
         </w:rPr>
         <w:t xml:space="preserve">Протокол № </w:t>
       </w:r>
-      <w:proofErr w:type="gramStart"/>
       <w:r>
         <w:rPr>
           <w:rFonts w:ascii="Times New Roman" w:eastAsia="Times New Roman" w:hAnsi="Times New Roman" w:cs="Times New Roman"/>
@@ -60,7 +59,6 @@
         </w:rPr>
         <w:t>end</w:t>
       </w:r>
-      <w:proofErr w:type="gramEnd"/>
       <w:r>
         <w:rPr>
           <w:rFonts w:ascii="Times New Roman" w:eastAsia="Times New Roman" w:hAnsi="Times New Roman" w:cs="Times New Roman"/>
@@ -162,7 +160,6 @@
           <w:lang w:eastAsia="ru-RU"/>
         </w:rPr>
       </w:pPr>
-      <w:proofErr w:type="gramStart"/>
       <w:r>
         <w:rPr>
           <w:rFonts w:ascii="Times New Roman" w:eastAsia="Times New Roman" w:hAnsi="Times New Roman" w:cs="Times New Roman"/>
@@ -183,7 +180,6 @@
         </w:rPr>
         <w:t>end</w:t>
       </w:r>
-      <w:proofErr w:type="gramEnd"/>
       <w:r>
         <w:rPr>
           <w:rFonts w:ascii="Times New Roman" w:eastAsia="Times New Roman" w:hAnsi="Times New Roman" w:cs="Times New Roman"/>
@@ -266,29 +262,7 @@
           <w:szCs w:val="24"/>
           <w:lang w:eastAsia="ru-RU"/>
         </w:rPr>
-        <w:t xml:space="preserve">Р.Р. </w:t>
-      </w:r>
-      <w:proofErr w:type="spellStart"/>
-      <w:r>
-        <w:rPr>
-          <w:rFonts w:ascii="Times New Roman" w:eastAsia="Times New Roman" w:hAnsi="Times New Roman" w:cs="Times New Roman"/>
-          <w:color w:val="000000" w:themeColor="text1"/>
-          <w:sz w:val="24"/>
-          <w:szCs w:val="24"/>
-          <w:lang w:eastAsia="ru-RU"/>
-        </w:rPr>
-        <w:t>Дулина</w:t>
-      </w:r>
-      <w:proofErr w:type="spellEnd"/>
-      <w:r>
-        <w:rPr>
-          <w:rFonts w:ascii="Times New Roman" w:eastAsia="Times New Roman" w:hAnsi="Times New Roman" w:cs="Times New Roman"/>
-          <w:color w:val="000000" w:themeColor="text1"/>
-          <w:sz w:val="24"/>
-          <w:szCs w:val="24"/>
-          <w:lang w:eastAsia="ru-RU"/>
-        </w:rPr>
-        <w:t xml:space="preserve"> </w:t>
+        <w:t xml:space="preserve">Р.Р. Дулина </w:t>
       </w:r>
       <w:r>
         <w:rPr>
@@ -330,20 +304,8 @@
           <w:szCs w:val="24"/>
           <w:lang w:eastAsia="ru-RU"/>
         </w:rPr>
-        <w:t xml:space="preserve">М.Р. </w:t>
-      </w:r>
-      <w:proofErr w:type="spellStart"/>
-      <w:r>
-        <w:rPr>
-          <w:rFonts w:ascii="Times New Roman" w:eastAsia="Times New Roman" w:hAnsi="Times New Roman" w:cs="Times New Roman"/>
-          <w:color w:val="000000" w:themeColor="text1"/>
-          <w:sz w:val="24"/>
-          <w:szCs w:val="24"/>
-          <w:lang w:eastAsia="ru-RU"/>
-        </w:rPr>
-        <w:t>Унарокова</w:t>
-      </w:r>
-      <w:proofErr w:type="spellEnd"/>
+        <w:t>М.Р. Унарокова</w:t>
+      </w:r>
       <w:r>
         <w:rPr>
           <w:rFonts w:ascii="Times New Roman" w:eastAsia="Times New Roman" w:hAnsi="Times New Roman" w:cs="Times New Roman"/>
@@ -373,7 +335,7 @@
           <w:color w:val="000000" w:themeColor="text1"/>
           <w:sz w:val="24"/>
           <w:szCs w:val="24"/>
-          <w:lang w:val="en-US" w:eastAsia="ru-RU"/>
+          <w:lang w:eastAsia="ru-RU"/>
         </w:rPr>
         <w:t xml:space="preserve">      </w:t>
       </w:r>
@@ -469,7 +431,6 @@
         </w:rPr>
         <w:t xml:space="preserve">ровела квалификационный экзамен слушателей группы </w:t>
       </w:r>
-      <w:proofErr w:type="gramStart"/>
       <w:r>
         <w:rPr>
           <w:rFonts w:ascii="Times New Roman" w:eastAsia="Times New Roman" w:hAnsi="Times New Roman" w:cs="Times New Roman"/>
@@ -490,7 +451,6 @@
         </w:rPr>
         <w:t>student</w:t>
       </w:r>
-      <w:proofErr w:type="gramEnd"/>
       <w:r>
         <w:rPr>
           <w:rFonts w:ascii="Times New Roman" w:eastAsia="Times New Roman" w:hAnsi="Times New Roman" w:cs="Times New Roman"/>
@@ -548,14 +508,16 @@
       <w:tblPr>
         <w:tblStyle w:val="TableGrid"/>
         <w:tblW w:w="5000" w:type="pct"/>
+        <w:tblLayout w:type="fixed"/>
         <w:tblLook w:val="04A0" w:firstRow="1" w:lastRow="0" w:firstColumn="1" w:lastColumn="0" w:noHBand="0" w:noVBand="1"/>
       </w:tblPr>
       <w:tblGrid>
-        <w:gridCol w:w="541"/>
-        <w:gridCol w:w="2425"/>
-        <w:gridCol w:w="2310"/>
+        <w:gridCol w:w="539"/>
+        <w:gridCol w:w="1295"/>
+        <w:gridCol w:w="2660"/>
+        <w:gridCol w:w="789"/>
         <w:gridCol w:w="1217"/>
-        <w:gridCol w:w="1220"/>
+        <w:gridCol w:w="1213"/>
         <w:gridCol w:w="1632"/>
       </w:tblGrid>
       <w:tr>
@@ -588,7 +550,7 @@
         </w:tc>
         <w:tc>
           <w:tcPr>
-            <w:tcW w:w="1297" w:type="pct"/>
+            <w:tcW w:w="693" w:type="pct"/>
             <w:vAlign w:val="center"/>
             <w:hideMark/>
           </w:tcPr>
@@ -655,7 +617,7 @@
         </w:tc>
         <w:tc>
           <w:tcPr>
-            <w:tcW w:w="1236" w:type="pct"/>
+            <w:tcW w:w="1423" w:type="pct"/>
             <w:vAlign w:val="center"/>
             <w:hideMark/>
           </w:tcPr>
@@ -677,6 +639,31 @@
                 <w:lang w:eastAsia="ru-RU"/>
               </w:rPr>
               <w:t>Наименование организации</w:t>
+            </w:r>
+          </w:p>
+        </w:tc>
+        <w:tc>
+          <w:tcPr>
+            <w:tcW w:w="422" w:type="pct"/>
+          </w:tcPr>
+          <w:p>
+            <w:pPr>
+              <w:jc w:val="center"/>
+              <w:rPr>
+                <w:rFonts w:ascii="Times New Roman" w:eastAsia="Times New Roman" w:hAnsi="Times New Roman" w:cs="Times New Roman"/>
+                <w:sz w:val="24"/>
+                <w:szCs w:val="24"/>
+                <w:lang w:eastAsia="ru-RU"/>
+              </w:rPr>
+            </w:pPr>
+            <w:r>
+              <w:rPr>
+                <w:rFonts w:ascii="Times New Roman" w:eastAsia="Times New Roman" w:hAnsi="Times New Roman" w:cs="Times New Roman"/>
+                <w:sz w:val="24"/>
+                <w:szCs w:val="24"/>
+                <w:lang w:eastAsia="ru-RU"/>
+              </w:rPr>
+              <w:t>Свидетельство №</w:t>
             </w:r>
           </w:p>
         </w:tc>
@@ -729,7 +716,7 @@
         </w:tc>
         <w:tc>
           <w:tcPr>
-            <w:tcW w:w="653" w:type="pct"/>
+            <w:tcW w:w="649" w:type="pct"/>
             <w:vAlign w:val="center"/>
           </w:tcPr>
           <w:p>
@@ -874,21 +861,7 @@
         <w:rPr>
           <w:color w:val="000000" w:themeColor="text1"/>
         </w:rPr>
-        <w:t xml:space="preserve">Р.Р. </w:t>
-      </w:r>
-      <w:proofErr w:type="spellStart"/>
-      <w:r>
-        <w:rPr>
-          <w:color w:val="000000" w:themeColor="text1"/>
-        </w:rPr>
-        <w:t>Дулина</w:t>
-      </w:r>
-      <w:proofErr w:type="spellEnd"/>
-      <w:r>
-        <w:rPr>
-          <w:color w:val="000000" w:themeColor="text1"/>
-        </w:rPr>
-        <w:t xml:space="preserve"> </w:t>
+        <w:t xml:space="preserve">Р.Р. Дулина </w:t>
       </w:r>
     </w:p>
     <w:p>
@@ -939,16 +912,8 @@
         <w:rPr>
           <w:color w:val="000000" w:themeColor="text1"/>
         </w:rPr>
-        <w:t xml:space="preserve">М.Р. </w:t>
-      </w:r>
-      <w:proofErr w:type="spellStart"/>
-      <w:r>
-        <w:rPr>
-          <w:color w:val="000000" w:themeColor="text1"/>
-        </w:rPr>
-        <w:t>Унарокова</w:t>
-      </w:r>
-      <w:proofErr w:type="spellEnd"/>
+        <w:t>М.Р. Унарокова</w:t>
+      </w:r>
     </w:p>
     <w:p>
       <w:pPr>
@@ -981,14 +946,12 @@
         </w:rPr>
         <w:t xml:space="preserve">___________ </w:t>
       </w:r>
-      <w:proofErr w:type="gramStart"/>
       <w:r>
         <w:rPr>
           <w:color w:val="000000" w:themeColor="text1"/>
         </w:rPr>
         <w:t xml:space="preserve">{{ </w:t>
       </w:r>
-      <w:proofErr w:type="spellStart"/>
       <w:r>
         <w:rPr>
           <w:color w:val="000000" w:themeColor="text1"/>
@@ -996,21 +959,12 @@
         </w:rPr>
         <w:t>teacher</w:t>
       </w:r>
-      <w:proofErr w:type="gramEnd"/>
       <w:r>
         <w:rPr>
           <w:color w:val="000000" w:themeColor="text1"/>
           <w:lang w:val="en-US"/>
         </w:rPr>
-        <w:t>_name</w:t>
-      </w:r>
-      <w:proofErr w:type="spellEnd"/>
-      <w:r>
-        <w:rPr>
-          <w:color w:val="000000" w:themeColor="text1"/>
-          <w:lang w:val="en-US"/>
-        </w:rPr>
-        <w:t xml:space="preserve"> </w:t>
+        <w:t xml:space="preserve">_name </w:t>
       </w:r>
       <w:r>
         <w:rPr>

</xml_diff>